<commit_message>
added new plots to data chapter
</commit_message>
<xml_diff>
--- a/USA/state/write_ups/99_thesis/02_Data/Data 2019 05 06.docx
+++ b/USA/state/write_ups/99_thesis/02_Data/Data 2019 05 06.docx
@@ -514,13 +514,13 @@
         <w:spacing w:after="0" w:line="240" w:lineRule="auto"/>
         <w:rPr>
           <w:rFonts w:ascii="Arial" w:hAnsi="Arial" w:cs="Arial"/>
-          <w:color w:val="C00000"/>
-        </w:rPr>
-      </w:pPr>
-      <w:r>
-        <w:rPr>
-          <w:rFonts w:ascii="Arial" w:hAnsi="Arial" w:cs="Arial"/>
-          <w:color w:val="C00000"/>
+          <w:color w:val="FF0000"/>
+        </w:rPr>
+      </w:pPr>
+      <w:r>
+        <w:rPr>
+          <w:rFonts w:ascii="Arial" w:hAnsi="Arial" w:cs="Arial"/>
+          <w:color w:val="FF0000"/>
         </w:rPr>
         <w:t>Table of breakdown of causes of death into categories and sub-categories (Kyle page 38)</w:t>
       </w:r>
@@ -535,13 +535,13 @@
         <w:spacing w:after="0" w:line="240" w:lineRule="auto"/>
         <w:rPr>
           <w:rFonts w:ascii="Arial" w:hAnsi="Arial" w:cs="Arial"/>
-          <w:color w:val="C00000"/>
-        </w:rPr>
-      </w:pPr>
-      <w:r>
-        <w:rPr>
-          <w:rFonts w:ascii="Arial" w:hAnsi="Arial" w:cs="Arial"/>
-          <w:color w:val="C00000"/>
+          <w:color w:val="FF0000"/>
+        </w:rPr>
+      </w:pPr>
+      <w:r>
+        <w:rPr>
+          <w:rFonts w:ascii="Arial" w:hAnsi="Arial" w:cs="Arial"/>
+          <w:color w:val="FF0000"/>
         </w:rPr>
         <w:t>Tree structure of selected causes of death (Kyle page 39)</w:t>
       </w:r>
@@ -584,73 +584,106 @@
         <w:spacing w:after="0" w:line="240" w:lineRule="auto"/>
         <w:rPr>
           <w:rFonts w:ascii="Arial" w:hAnsi="Arial" w:cs="Arial"/>
-          <w:b/>
-          <w:color w:val="C00000"/>
-        </w:rPr>
-      </w:pPr>
-      <w:r>
-        <w:rPr>
-          <w:rFonts w:ascii="Arial" w:hAnsi="Arial" w:cs="Arial"/>
-          <w:b/>
-          <w:color w:val="C00000"/>
+          <w:color w:val="FF0000"/>
+        </w:rPr>
+      </w:pPr>
+      <w:r>
+        <w:rPr>
+          <w:rFonts w:ascii="Arial" w:hAnsi="Arial" w:cs="Arial"/>
+          <w:color w:val="FF0000"/>
         </w:rPr>
         <w:t>Time series</w:t>
       </w:r>
       <w:r>
         <w:rPr>
           <w:rFonts w:ascii="Arial" w:hAnsi="Arial" w:cs="Arial"/>
-          <w:b/>
-          <w:color w:val="C00000"/>
+          <w:color w:val="FF0000"/>
         </w:rPr>
         <w:t xml:space="preserve"> (yearly)</w:t>
       </w:r>
       <w:r>
         <w:rPr>
           <w:rFonts w:ascii="Arial" w:hAnsi="Arial" w:cs="Arial"/>
-          <w:b/>
-          <w:color w:val="C00000"/>
+          <w:color w:val="FF0000"/>
         </w:rPr>
         <w:t xml:space="preserve"> of </w:t>
       </w:r>
       <w:r>
         <w:rPr>
           <w:rFonts w:ascii="Arial" w:hAnsi="Arial" w:cs="Arial"/>
-          <w:b/>
-          <w:color w:val="C00000"/>
+          <w:color w:val="FF0000"/>
         </w:rPr>
         <w:t xml:space="preserve">broad </w:t>
       </w:r>
       <w:r>
         <w:rPr>
           <w:rFonts w:ascii="Arial" w:hAnsi="Arial" w:cs="Arial"/>
-          <w:b/>
-          <w:color w:val="C00000"/>
+          <w:color w:val="FF0000"/>
         </w:rPr>
         <w:t>cause specific death rates</w:t>
       </w:r>
       <w:r>
         <w:rPr>
           <w:rFonts w:ascii="Arial" w:hAnsi="Arial" w:cs="Arial"/>
-          <w:b/>
-          <w:color w:val="C00000"/>
+          <w:color w:val="FF0000"/>
         </w:rPr>
         <w:t xml:space="preserve"> </w:t>
       </w:r>
       <w:r>
         <w:rPr>
           <w:rFonts w:ascii="Arial" w:hAnsi="Arial" w:cs="Arial"/>
-          <w:b/>
-          <w:color w:val="C00000"/>
+          <w:color w:val="FF0000"/>
         </w:rPr>
         <w:t xml:space="preserve">by age group and sex </w:t>
       </w:r>
       <w:r>
         <w:rPr>
           <w:rFonts w:ascii="Arial" w:hAnsi="Arial" w:cs="Arial"/>
-          <w:b/>
-          <w:color w:val="C00000"/>
+          <w:color w:val="FF0000"/>
         </w:rPr>
         <w:t>(Kyle page 54)</w:t>
+      </w:r>
+    </w:p>
+    <w:p>
+      <w:pPr>
+        <w:pStyle w:val="ListParagraph"/>
+        <w:numPr>
+          <w:ilvl w:val="1"/>
+          <w:numId w:val="15"/>
+        </w:numPr>
+        <w:spacing w:after="0" w:line="240" w:lineRule="auto"/>
+        <w:rPr>
+          <w:rFonts w:ascii="Arial" w:hAnsi="Arial" w:cs="Arial"/>
+          <w:color w:val="FF0000"/>
+        </w:rPr>
+      </w:pPr>
+      <w:r>
+        <w:rPr>
+          <w:rFonts w:ascii="Arial" w:hAnsi="Arial" w:cs="Arial"/>
+          <w:color w:val="FF0000"/>
+        </w:rPr>
+        <w:t>Fixed scale</w:t>
+      </w:r>
+    </w:p>
+    <w:p>
+      <w:pPr>
+        <w:pStyle w:val="ListParagraph"/>
+        <w:numPr>
+          <w:ilvl w:val="1"/>
+          <w:numId w:val="15"/>
+        </w:numPr>
+        <w:spacing w:after="0" w:line="240" w:lineRule="auto"/>
+        <w:rPr>
+          <w:rFonts w:ascii="Arial" w:hAnsi="Arial" w:cs="Arial"/>
+          <w:color w:val="FF0000"/>
+        </w:rPr>
+      </w:pPr>
+      <w:r>
+        <w:rPr>
+          <w:rFonts w:ascii="Arial" w:hAnsi="Arial" w:cs="Arial"/>
+          <w:color w:val="FF0000"/>
+        </w:rPr>
+        <w:t>Free scale</w:t>
       </w:r>
     </w:p>
     <w:p>
@@ -663,23 +696,20 @@
         <w:spacing w:after="0" w:line="240" w:lineRule="auto"/>
         <w:rPr>
           <w:rFonts w:ascii="Arial" w:hAnsi="Arial" w:cs="Arial"/>
-          <w:b/>
-          <w:color w:val="C00000"/>
-        </w:rPr>
-      </w:pPr>
-      <w:r>
-        <w:rPr>
-          <w:rFonts w:ascii="Arial" w:hAnsi="Arial" w:cs="Arial"/>
-          <w:b/>
-          <w:color w:val="C00000"/>
+          <w:color w:val="00B050"/>
+        </w:rPr>
+      </w:pPr>
+      <w:r>
+        <w:rPr>
+          <w:rFonts w:ascii="Arial" w:hAnsi="Arial" w:cs="Arial"/>
+          <w:color w:val="00B050"/>
         </w:rPr>
         <w:t xml:space="preserve">Time series (monthly) of broad cause specific ASDRs </w:t>
       </w:r>
       <w:r>
         <w:rPr>
           <w:rFonts w:ascii="Arial" w:hAnsi="Arial" w:cs="Arial"/>
-          <w:b/>
-          <w:color w:val="C00000"/>
+          <w:color w:val="00B050"/>
         </w:rPr>
         <w:t>(gold and silver plots)</w:t>
       </w:r>
@@ -695,14 +725,14 @@
         <w:rPr>
           <w:rFonts w:ascii="Arial" w:hAnsi="Arial" w:cs="Arial"/>
           <w:b/>
-          <w:color w:val="C00000"/>
+          <w:color w:val="00B050"/>
         </w:rPr>
       </w:pPr>
       <w:r>
         <w:rPr>
           <w:rFonts w:ascii="Arial" w:hAnsi="Arial" w:cs="Arial"/>
           <w:b/>
-          <w:color w:val="C00000"/>
+          <w:color w:val="00B050"/>
         </w:rPr>
         <w:t xml:space="preserve">Breakdown of broad cause specific </w:t>
       </w:r>
@@ -710,7 +740,7 @@
         <w:rPr>
           <w:rFonts w:ascii="Arial" w:hAnsi="Arial" w:cs="Arial"/>
           <w:b/>
-          <w:color w:val="C00000"/>
+          <w:color w:val="00B050"/>
         </w:rPr>
         <w:t>death rates by age group and sex</w:t>
       </w:r>
@@ -718,7 +748,7 @@
         <w:rPr>
           <w:rFonts w:ascii="Arial" w:hAnsi="Arial" w:cs="Arial"/>
           <w:b/>
-          <w:color w:val="C00000"/>
+          <w:color w:val="00B050"/>
         </w:rPr>
         <w:t>:</w:t>
       </w:r>
@@ -734,14 +764,14 @@
         <w:rPr>
           <w:rFonts w:ascii="Arial" w:hAnsi="Arial" w:cs="Arial"/>
           <w:b/>
-          <w:color w:val="C00000"/>
+          <w:color w:val="00B050"/>
         </w:rPr>
       </w:pPr>
       <w:r>
         <w:rPr>
           <w:rFonts w:ascii="Arial" w:hAnsi="Arial" w:cs="Arial"/>
           <w:b/>
-          <w:color w:val="C00000"/>
+          <w:color w:val="00B050"/>
         </w:rPr>
         <w:t>By number</w:t>
       </w:r>
@@ -757,14 +787,14 @@
         <w:rPr>
           <w:rFonts w:ascii="Arial" w:hAnsi="Arial" w:cs="Arial"/>
           <w:b/>
-          <w:color w:val="C00000"/>
+          <w:color w:val="00B050"/>
         </w:rPr>
       </w:pPr>
       <w:r>
         <w:rPr>
           <w:rFonts w:ascii="Arial" w:hAnsi="Arial" w:cs="Arial"/>
           <w:b/>
-          <w:color w:val="C00000"/>
+          <w:color w:val="00B050"/>
         </w:rPr>
         <w:t>By proportion</w:t>
       </w:r>
@@ -807,29 +837,71 @@
         <w:spacing w:after="0" w:line="240" w:lineRule="auto"/>
         <w:rPr>
           <w:rFonts w:ascii="Arial" w:hAnsi="Arial" w:cs="Arial"/>
-          <w:color w:val="00B050"/>
-        </w:rPr>
-      </w:pPr>
-      <w:r>
-        <w:rPr>
-          <w:rFonts w:ascii="Arial" w:hAnsi="Arial" w:cs="Arial"/>
-          <w:color w:val="00B050"/>
+          <w:color w:val="FF0000"/>
+        </w:rPr>
+      </w:pPr>
+      <w:r>
+        <w:rPr>
+          <w:rFonts w:ascii="Arial" w:hAnsi="Arial" w:cs="Arial"/>
+          <w:color w:val="FF0000"/>
         </w:rPr>
         <w:t xml:space="preserve">Time series </w:t>
       </w:r>
       <w:r>
         <w:rPr>
           <w:rFonts w:ascii="Arial" w:hAnsi="Arial" w:cs="Arial"/>
-          <w:color w:val="00B050"/>
+          <w:color w:val="FF0000"/>
         </w:rPr>
         <w:t xml:space="preserve">(yearly) </w:t>
       </w:r>
       <w:r>
         <w:rPr>
           <w:rFonts w:ascii="Arial" w:hAnsi="Arial" w:cs="Arial"/>
-          <w:color w:val="00B050"/>
+          <w:color w:val="FF0000"/>
         </w:rPr>
         <w:t>of cardiorespiratory death rates by age group and sex (Kyle p54)</w:t>
+      </w:r>
+    </w:p>
+    <w:p>
+      <w:pPr>
+        <w:pStyle w:val="ListParagraph"/>
+        <w:numPr>
+          <w:ilvl w:val="1"/>
+          <w:numId w:val="15"/>
+        </w:numPr>
+        <w:spacing w:after="0" w:line="240" w:lineRule="auto"/>
+        <w:rPr>
+          <w:rFonts w:ascii="Arial" w:hAnsi="Arial" w:cs="Arial"/>
+          <w:color w:val="FF0000"/>
+        </w:rPr>
+      </w:pPr>
+      <w:r>
+        <w:rPr>
+          <w:rFonts w:ascii="Arial" w:hAnsi="Arial" w:cs="Arial"/>
+          <w:color w:val="FF0000"/>
+        </w:rPr>
+        <w:t>Fixed scale</w:t>
+      </w:r>
+    </w:p>
+    <w:p>
+      <w:pPr>
+        <w:pStyle w:val="ListParagraph"/>
+        <w:numPr>
+          <w:ilvl w:val="1"/>
+          <w:numId w:val="15"/>
+        </w:numPr>
+        <w:spacing w:after="0" w:line="240" w:lineRule="auto"/>
+        <w:rPr>
+          <w:rFonts w:ascii="Arial" w:hAnsi="Arial" w:cs="Arial"/>
+          <w:color w:val="FF0000"/>
+        </w:rPr>
+      </w:pPr>
+      <w:r>
+        <w:rPr>
+          <w:rFonts w:ascii="Arial" w:hAnsi="Arial" w:cs="Arial"/>
+          <w:color w:val="FF0000"/>
+        </w:rPr>
+        <w:t>Free scale</w:t>
       </w:r>
     </w:p>
     <w:p>
@@ -954,15 +1026,57 @@
         <w:spacing w:after="0" w:line="240" w:lineRule="auto"/>
         <w:rPr>
           <w:rFonts w:ascii="Arial" w:hAnsi="Arial" w:cs="Arial"/>
-          <w:color w:val="00B050"/>
-        </w:rPr>
-      </w:pPr>
-      <w:r>
-        <w:rPr>
-          <w:rFonts w:ascii="Arial" w:hAnsi="Arial" w:cs="Arial"/>
-          <w:color w:val="00B050"/>
+          <w:color w:val="FF0000"/>
+        </w:rPr>
+      </w:pPr>
+      <w:r>
+        <w:rPr>
+          <w:rFonts w:ascii="Arial" w:hAnsi="Arial" w:cs="Arial"/>
+          <w:color w:val="FF0000"/>
         </w:rPr>
         <w:t>Time series (yearly) of injury death rates by age group and sex (Kyle p54)</w:t>
+      </w:r>
+    </w:p>
+    <w:p>
+      <w:pPr>
+        <w:pStyle w:val="ListParagraph"/>
+        <w:numPr>
+          <w:ilvl w:val="1"/>
+          <w:numId w:val="15"/>
+        </w:numPr>
+        <w:spacing w:after="0" w:line="240" w:lineRule="auto"/>
+        <w:rPr>
+          <w:rFonts w:ascii="Arial" w:hAnsi="Arial" w:cs="Arial"/>
+          <w:color w:val="FF0000"/>
+        </w:rPr>
+      </w:pPr>
+      <w:r>
+        <w:rPr>
+          <w:rFonts w:ascii="Arial" w:hAnsi="Arial" w:cs="Arial"/>
+          <w:color w:val="FF0000"/>
+        </w:rPr>
+        <w:t>Fixed scale</w:t>
+      </w:r>
+    </w:p>
+    <w:p>
+      <w:pPr>
+        <w:pStyle w:val="ListParagraph"/>
+        <w:numPr>
+          <w:ilvl w:val="1"/>
+          <w:numId w:val="15"/>
+        </w:numPr>
+        <w:spacing w:after="0" w:line="240" w:lineRule="auto"/>
+        <w:rPr>
+          <w:rFonts w:ascii="Arial" w:hAnsi="Arial" w:cs="Arial"/>
+          <w:color w:val="FF0000"/>
+        </w:rPr>
+      </w:pPr>
+      <w:r>
+        <w:rPr>
+          <w:rFonts w:ascii="Arial" w:hAnsi="Arial" w:cs="Arial"/>
+          <w:color w:val="FF0000"/>
+        </w:rPr>
+        <w:t>Free scale</w:t>
       </w:r>
     </w:p>
     <w:p>
@@ -978,13 +1092,6 @@
           <w:color w:val="00B050"/>
         </w:rPr>
       </w:pPr>
-      <w:r>
-        <w:rPr>
-          <w:rFonts w:ascii="Arial" w:hAnsi="Arial" w:cs="Arial"/>
-          <w:color w:val="00B050"/>
-        </w:rPr>
-        <w:t>Time series (monthly of injury ASDRs (gold and silver plots)</w:t>
-      </w:r>
     </w:p>
     <w:p>
       <w:pPr>
@@ -995,6 +1102,37 @@
         </w:numPr>
         <w:spacing w:after="0" w:line="240" w:lineRule="auto"/>
         <w:rPr>
+          <w:rFonts w:ascii="Arial" w:hAnsi="Arial" w:cs="Arial"/>
+          <w:color w:val="00B050"/>
+        </w:rPr>
+      </w:pPr>
+      <w:r>
+        <w:rPr>
+          <w:rFonts w:ascii="Arial" w:hAnsi="Arial" w:cs="Arial"/>
+          <w:color w:val="00B050"/>
+        </w:rPr>
+        <w:lastRenderedPageBreak/>
+        <w:t>Time series (monthly of</w:t>
+      </w:r>
+      <w:bookmarkStart w:id="2" w:name="_GoBack"/>
+      <w:bookmarkEnd w:id="2"/>
+      <w:r>
+        <w:rPr>
+          <w:rFonts w:ascii="Arial" w:hAnsi="Arial" w:cs="Arial"/>
+          <w:color w:val="00B050"/>
+        </w:rPr>
+        <w:t xml:space="preserve"> injury ASDRs (gold and silver plots)</w:t>
+      </w:r>
+    </w:p>
+    <w:p>
+      <w:pPr>
+        <w:pStyle w:val="ListParagraph"/>
+        <w:numPr>
+          <w:ilvl w:val="0"/>
+          <w:numId w:val="15"/>
+        </w:numPr>
+        <w:spacing w:after="0" w:line="240" w:lineRule="auto"/>
+        <w:rPr>
           <w:rFonts w:ascii="Arial" w:eastAsiaTheme="majorEastAsia" w:hAnsi="Arial" w:cs="Arial"/>
           <w:color w:val="00B050"/>
           <w:sz w:val="26"/>
@@ -1057,32 +1195,59 @@
     </w:p>
     <w:p>
       <w:pPr>
+        <w:pStyle w:val="ListParagraph"/>
+        <w:numPr>
+          <w:ilvl w:val="1"/>
+          <w:numId w:val="15"/>
+        </w:numPr>
         <w:spacing w:after="0" w:line="240" w:lineRule="auto"/>
         <w:rPr>
           <w:rFonts w:ascii="Arial" w:eastAsiaTheme="majorEastAsia" w:hAnsi="Arial" w:cs="Arial"/>
-          <w:color w:val="2F5496" w:themeColor="accent1" w:themeShade="BF"/>
+          <w:color w:val="00B050"/>
           <w:sz w:val="26"/>
           <w:szCs w:val="26"/>
         </w:rPr>
       </w:pPr>
-      <w:r>
+    </w:p>
+    <w:p>
+      <w:pPr>
+        <w:spacing w:after="0" w:line="240" w:lineRule="auto"/>
+        <w:rPr>
+          <w:rFonts w:ascii="Arial" w:hAnsi="Arial" w:cs="Arial"/>
+        </w:rPr>
+      </w:pPr>
+    </w:p>
+    <w:p>
+      <w:pPr>
+        <w:spacing w:after="0" w:line="240" w:lineRule="auto"/>
         <w:rPr>
           <w:rFonts w:ascii="Arial" w:eastAsiaTheme="majorEastAsia" w:hAnsi="Arial" w:cs="Arial"/>
-          <w:color w:val="2F5496" w:themeColor="accent1" w:themeShade="BF"/>
+          <w:color w:val="FF0000"/>
           <w:sz w:val="26"/>
           <w:szCs w:val="26"/>
         </w:rPr>
-        <w:t>ß</w:t>
-      </w:r>
-      <w:bookmarkStart w:id="2" w:name="_GoBack"/>
-      <w:bookmarkEnd w:id="2"/>
+      </w:pPr>
+      <w:r>
+        <w:rPr>
+          <w:rFonts w:ascii="Arial" w:hAnsi="Arial" w:cs="Arial"/>
+          <w:color w:val="FF0000"/>
+        </w:rPr>
+        <w:t>Other causes</w:t>
+      </w:r>
+      <w:r>
+        <w:rPr>
+          <w:rFonts w:ascii="Arial" w:hAnsi="Arial" w:cs="Arial"/>
+          <w:color w:val="FF0000"/>
+        </w:rPr>
+        <w:t>:</w:t>
+      </w:r>
     </w:p>
     <w:p>
       <w:pPr>
         <w:spacing w:after="0" w:line="240" w:lineRule="auto"/>
         <w:rPr>
           <w:rFonts w:ascii="Arial" w:eastAsiaTheme="majorEastAsia" w:hAnsi="Arial" w:cs="Arial"/>
-          <w:color w:val="2F5496" w:themeColor="accent1" w:themeShade="BF"/>
+          <w:color w:val="FF0000"/>
           <w:sz w:val="26"/>
           <w:szCs w:val="26"/>
         </w:rPr>
@@ -1090,56 +1255,14 @@
       <w:r>
         <w:rPr>
           <w:rFonts w:ascii="Arial" w:hAnsi="Arial" w:cs="Arial"/>
-        </w:rPr>
-        <w:t>O</w:t>
-      </w:r>
-      <w:r>
-        <w:rPr>
-          <w:rFonts w:ascii="Arial" w:hAnsi="Arial" w:cs="Arial"/>
-        </w:rPr>
-        <w:t>ther causes</w:t>
-      </w:r>
-    </w:p>
-    <w:p>
-      <w:pPr>
-        <w:spacing w:after="0" w:line="240" w:lineRule="auto"/>
-        <w:rPr>
-          <w:rFonts w:ascii="Arial" w:eastAsiaTheme="majorEastAsia" w:hAnsi="Arial" w:cs="Arial"/>
-          <w:color w:val="2F5496" w:themeColor="accent1" w:themeShade="BF"/>
-          <w:sz w:val="26"/>
-          <w:szCs w:val="26"/>
-        </w:rPr>
-      </w:pPr>
-    </w:p>
-    <w:p>
-      <w:pPr>
-        <w:spacing w:after="0" w:line="240" w:lineRule="auto"/>
-        <w:rPr>
-          <w:rFonts w:ascii="Arial" w:hAnsi="Arial" w:cs="Arial"/>
-        </w:rPr>
-      </w:pPr>
-    </w:p>
-    <w:p>
-      <w:pPr>
-        <w:spacing w:after="0" w:line="240" w:lineRule="auto"/>
-        <w:rPr>
-          <w:rFonts w:ascii="Arial" w:eastAsiaTheme="majorEastAsia" w:hAnsi="Arial" w:cs="Arial"/>
-          <w:color w:val="C00000"/>
-          <w:sz w:val="26"/>
-          <w:szCs w:val="26"/>
-        </w:rPr>
-      </w:pPr>
-      <w:r>
-        <w:rPr>
-          <w:rFonts w:ascii="Arial" w:hAnsi="Arial" w:cs="Arial"/>
-          <w:color w:val="C00000"/>
+          <w:color w:val="FF0000"/>
         </w:rPr>
         <w:t>All sub causes stacked</w:t>
       </w:r>
       <w:r>
         <w:rPr>
           <w:rFonts w:ascii="Arial" w:hAnsi="Arial" w:cs="Arial"/>
-          <w:color w:val="C00000"/>
+          <w:color w:val="FF0000"/>
         </w:rPr>
         <w:t>:</w:t>
       </w:r>
@@ -1155,41 +1278,41 @@
       <w:r>
         <w:rPr>
           <w:rFonts w:ascii="Arial" w:hAnsi="Arial" w:cs="Arial"/>
-          <w:color w:val="C00000"/>
+          <w:color w:val="FF0000"/>
         </w:rPr>
         <w:t xml:space="preserve">Stacked time series (yearly) of sub causes of </w:t>
       </w:r>
       <w:r>
         <w:rPr>
           <w:rFonts w:ascii="Arial" w:hAnsi="Arial" w:cs="Arial"/>
-          <w:color w:val="C00000"/>
+          <w:color w:val="FF0000"/>
         </w:rPr>
         <w:t xml:space="preserve">ASDR </w:t>
       </w:r>
       <w:r>
         <w:rPr>
           <w:rFonts w:ascii="Arial" w:hAnsi="Arial" w:cs="Arial"/>
-          <w:color w:val="C00000"/>
+          <w:color w:val="FF0000"/>
         </w:rPr>
         <w:t xml:space="preserve">death </w:t>
       </w:r>
       <w:r>
         <w:rPr>
           <w:rFonts w:ascii="Arial" w:hAnsi="Arial" w:cs="Arial"/>
-          <w:color w:val="C00000"/>
+          <w:color w:val="FF0000"/>
         </w:rPr>
         <w:t xml:space="preserve">rates </w:t>
       </w:r>
       <w:r>
         <w:rPr>
           <w:rFonts w:ascii="Arial" w:hAnsi="Arial" w:cs="Arial"/>
-          <w:color w:val="C00000"/>
+          <w:color w:val="FF0000"/>
         </w:rPr>
         <w:t>(Kyle p102)</w:t>
       </w:r>
       <w:r>
         <w:rPr>
-          <w:color w:val="C00000"/>
+          <w:color w:val="FF0000"/>
         </w:rPr>
         <w:t xml:space="preserve"> </w:t>
       </w:r>
@@ -5021,7 +5144,7 @@
 </file>
 
 <file path=customXml/itemProps1.xml><?xml version="1.0" encoding="utf-8"?>
-<ds:datastoreItem xmlns:ds="http://schemas.openxmlformats.org/officeDocument/2006/customXml" ds:itemID="{45A85560-8DD8-0246-A189-8F248551A50C}">
+<ds:datastoreItem xmlns:ds="http://schemas.openxmlformats.org/officeDocument/2006/customXml" ds:itemID="{CDC0DC4B-68A0-E041-ADF6-84C3F4C3A96B}">
   <ds:schemaRefs>
     <ds:schemaRef ds:uri="http://schemas.openxmlformats.org/officeDocument/2006/bibliography"/>
   </ds:schemaRefs>

</xml_diff>